<commit_message>
update BACK - NEXT button
</commit_message>
<xml_diff>
--- a/Applicaa/Doc/MIS App GuideLine.docx
+++ b/Applicaa/Doc/MIS App GuideLine.docx
@@ -96,7 +96,6 @@
         </w:drawing>
       </w:r>
     </w:p>
-    <w:p/>
     <w:p>
       <w:r>
         <w:rPr>
@@ -104,10 +103,10 @@
         </w:rPr>
         <w:lastRenderedPageBreak/>
         <w:drawing>
-          <wp:inline distT="0" distB="0" distL="0" distR="0" wp14:anchorId="3EACA373" wp14:editId="2136F1C8">
-            <wp:extent cx="5943600" cy="4001770"/>
-            <wp:effectExtent l="0" t="0" r="0" b="0"/>
-            <wp:docPr id="11" name="Picture 11"/>
+          <wp:inline distT="0" distB="0" distL="0" distR="0" wp14:anchorId="4CB48E6B" wp14:editId="45C86B4C">
+            <wp:extent cx="5686425" cy="4133850"/>
+            <wp:effectExtent l="0" t="0" r="9525" b="0"/>
+            <wp:docPr id="3" name="Picture 3"/>
             <wp:cNvGraphicFramePr>
               <a:graphicFrameLocks xmlns:a="http://schemas.openxmlformats.org/drawingml/2006/main" noChangeAspect="1"/>
             </wp:cNvGraphicFramePr>
@@ -127,6 +126,221 @@
                   <pic:spPr>
                     <a:xfrm>
                       <a:off x="0" y="0"/>
+                      <a:ext cx="5686425" cy="4133850"/>
+                    </a:xfrm>
+                    <a:prstGeom prst="rect">
+                      <a:avLst/>
+                    </a:prstGeom>
+                  </pic:spPr>
+                </pic:pic>
+              </a:graphicData>
+            </a:graphic>
+          </wp:inline>
+        </w:drawing>
+      </w:r>
+    </w:p>
+    <w:p>
+      <w:r>
+        <w:rPr>
+          <w:noProof/>
+        </w:rPr>
+        <w:lastRenderedPageBreak/>
+        <w:drawing>
+          <wp:inline distT="0" distB="0" distL="0" distR="0" wp14:anchorId="57C7BB68" wp14:editId="246D7879">
+            <wp:extent cx="5762625" cy="5448300"/>
+            <wp:effectExtent l="0" t="0" r="9525" b="0"/>
+            <wp:docPr id="4" name="Picture 4"/>
+            <wp:cNvGraphicFramePr>
+              <a:graphicFrameLocks xmlns:a="http://schemas.openxmlformats.org/drawingml/2006/main" noChangeAspect="1"/>
+            </wp:cNvGraphicFramePr>
+            <a:graphic xmlns:a="http://schemas.openxmlformats.org/drawingml/2006/main">
+              <a:graphicData uri="http://schemas.openxmlformats.org/drawingml/2006/picture">
+                <pic:pic xmlns:pic="http://schemas.openxmlformats.org/drawingml/2006/picture">
+                  <pic:nvPicPr>
+                    <pic:cNvPr id="1" name=""/>
+                    <pic:cNvPicPr/>
+                  </pic:nvPicPr>
+                  <pic:blipFill>
+                    <a:blip r:embed="rId7"/>
+                    <a:stretch>
+                      <a:fillRect/>
+                    </a:stretch>
+                  </pic:blipFill>
+                  <pic:spPr>
+                    <a:xfrm>
+                      <a:off x="0" y="0"/>
+                      <a:ext cx="5762625" cy="5448300"/>
+                    </a:xfrm>
+                    <a:prstGeom prst="rect">
+                      <a:avLst/>
+                    </a:prstGeom>
+                  </pic:spPr>
+                </pic:pic>
+              </a:graphicData>
+            </a:graphic>
+          </wp:inline>
+        </w:drawing>
+      </w:r>
+    </w:p>
+    <w:p>
+      <w:r>
+        <w:rPr>
+          <w:noProof/>
+        </w:rPr>
+        <w:lastRenderedPageBreak/>
+        <w:drawing>
+          <wp:inline distT="0" distB="0" distL="0" distR="0" wp14:anchorId="0082A808" wp14:editId="6032D9E0">
+            <wp:extent cx="5943600" cy="3970020"/>
+            <wp:effectExtent l="0" t="0" r="0" b="0"/>
+            <wp:docPr id="5" name="Picture 5"/>
+            <wp:cNvGraphicFramePr>
+              <a:graphicFrameLocks xmlns:a="http://schemas.openxmlformats.org/drawingml/2006/main" noChangeAspect="1"/>
+            </wp:cNvGraphicFramePr>
+            <a:graphic xmlns:a="http://schemas.openxmlformats.org/drawingml/2006/main">
+              <a:graphicData uri="http://schemas.openxmlformats.org/drawingml/2006/picture">
+                <pic:pic xmlns:pic="http://schemas.openxmlformats.org/drawingml/2006/picture">
+                  <pic:nvPicPr>
+                    <pic:cNvPr id="1" name=""/>
+                    <pic:cNvPicPr/>
+                  </pic:nvPicPr>
+                  <pic:blipFill>
+                    <a:blip r:embed="rId8"/>
+                    <a:stretch>
+                      <a:fillRect/>
+                    </a:stretch>
+                  </pic:blipFill>
+                  <pic:spPr>
+                    <a:xfrm>
+                      <a:off x="0" y="0"/>
+                      <a:ext cx="5943600" cy="3970020"/>
+                    </a:xfrm>
+                    <a:prstGeom prst="rect">
+                      <a:avLst/>
+                    </a:prstGeom>
+                  </pic:spPr>
+                </pic:pic>
+              </a:graphicData>
+            </a:graphic>
+          </wp:inline>
+        </w:drawing>
+      </w:r>
+    </w:p>
+    <w:p/>
+    <w:p>
+      <w:r>
+        <w:rPr>
+          <w:noProof/>
+        </w:rPr>
+        <w:lastRenderedPageBreak/>
+        <w:drawing>
+          <wp:inline distT="0" distB="0" distL="0" distR="0" wp14:anchorId="02BFF578" wp14:editId="1938A01D">
+            <wp:extent cx="4657725" cy="4486275"/>
+            <wp:effectExtent l="0" t="0" r="9525" b="9525"/>
+            <wp:docPr id="7" name="Picture 7"/>
+            <wp:cNvGraphicFramePr>
+              <a:graphicFrameLocks xmlns:a="http://schemas.openxmlformats.org/drawingml/2006/main" noChangeAspect="1"/>
+            </wp:cNvGraphicFramePr>
+            <a:graphic xmlns:a="http://schemas.openxmlformats.org/drawingml/2006/main">
+              <a:graphicData uri="http://schemas.openxmlformats.org/drawingml/2006/picture">
+                <pic:pic xmlns:pic="http://schemas.openxmlformats.org/drawingml/2006/picture">
+                  <pic:nvPicPr>
+                    <pic:cNvPr id="1" name=""/>
+                    <pic:cNvPicPr/>
+                  </pic:nvPicPr>
+                  <pic:blipFill>
+                    <a:blip r:embed="rId9"/>
+                    <a:stretch>
+                      <a:fillRect/>
+                    </a:stretch>
+                  </pic:blipFill>
+                  <pic:spPr>
+                    <a:xfrm>
+                      <a:off x="0" y="0"/>
+                      <a:ext cx="4657725" cy="4486275"/>
+                    </a:xfrm>
+                    <a:prstGeom prst="rect">
+                      <a:avLst/>
+                    </a:prstGeom>
+                  </pic:spPr>
+                </pic:pic>
+              </a:graphicData>
+            </a:graphic>
+          </wp:inline>
+        </w:drawing>
+      </w:r>
+    </w:p>
+    <w:p>
+      <w:r>
+        <w:rPr>
+          <w:noProof/>
+        </w:rPr>
+        <w:lastRenderedPageBreak/>
+        <w:drawing>
+          <wp:inline distT="0" distB="0" distL="0" distR="0" wp14:anchorId="4E4B8CB8" wp14:editId="0D33962D">
+            <wp:extent cx="5943600" cy="3964940"/>
+            <wp:effectExtent l="0" t="0" r="0" b="0"/>
+            <wp:docPr id="6" name="Picture 6"/>
+            <wp:cNvGraphicFramePr>
+              <a:graphicFrameLocks xmlns:a="http://schemas.openxmlformats.org/drawingml/2006/main" noChangeAspect="1"/>
+            </wp:cNvGraphicFramePr>
+            <a:graphic xmlns:a="http://schemas.openxmlformats.org/drawingml/2006/main">
+              <a:graphicData uri="http://schemas.openxmlformats.org/drawingml/2006/picture">
+                <pic:pic xmlns:pic="http://schemas.openxmlformats.org/drawingml/2006/picture">
+                  <pic:nvPicPr>
+                    <pic:cNvPr id="1" name=""/>
+                    <pic:cNvPicPr/>
+                  </pic:nvPicPr>
+                  <pic:blipFill>
+                    <a:blip r:embed="rId10"/>
+                    <a:stretch>
+                      <a:fillRect/>
+                    </a:stretch>
+                  </pic:blipFill>
+                  <pic:spPr>
+                    <a:xfrm>
+                      <a:off x="0" y="0"/>
+                      <a:ext cx="5943600" cy="3964940"/>
+                    </a:xfrm>
+                    <a:prstGeom prst="rect">
+                      <a:avLst/>
+                    </a:prstGeom>
+                  </pic:spPr>
+                </pic:pic>
+              </a:graphicData>
+            </a:graphic>
+          </wp:inline>
+        </w:drawing>
+      </w:r>
+    </w:p>
+    <w:p>
+      <w:r>
+        <w:rPr>
+          <w:noProof/>
+        </w:rPr>
+        <w:drawing>
+          <wp:inline distT="0" distB="0" distL="0" distR="0" wp14:anchorId="3EACA373" wp14:editId="2136F1C8">
+            <wp:extent cx="5943600" cy="4001770"/>
+            <wp:effectExtent l="0" t="0" r="0" b="0"/>
+            <wp:docPr id="11" name="Picture 11"/>
+            <wp:cNvGraphicFramePr>
+              <a:graphicFrameLocks xmlns:a="http://schemas.openxmlformats.org/drawingml/2006/main" noChangeAspect="1"/>
+            </wp:cNvGraphicFramePr>
+            <a:graphic xmlns:a="http://schemas.openxmlformats.org/drawingml/2006/main">
+              <a:graphicData uri="http://schemas.openxmlformats.org/drawingml/2006/picture">
+                <pic:pic xmlns:pic="http://schemas.openxmlformats.org/drawingml/2006/picture">
+                  <pic:nvPicPr>
+                    <pic:cNvPr id="1" name=""/>
+                    <pic:cNvPicPr/>
+                  </pic:nvPicPr>
+                  <pic:blipFill>
+                    <a:blip r:embed="rId11"/>
+                    <a:stretch>
+                      <a:fillRect/>
+                    </a:stretch>
+                  </pic:blipFill>
+                  <pic:spPr>
+                    <a:xfrm>
+                      <a:off x="0" y="0"/>
                       <a:ext cx="5943600" cy="4001770"/>
                     </a:xfrm>
                     <a:prstGeom prst="rect">
@@ -139,8 +353,6 @@
           </wp:inline>
         </w:drawing>
       </w:r>
-      <w:bookmarkStart w:id="0" w:name="_GoBack"/>
-      <w:bookmarkEnd w:id="0"/>
     </w:p>
     <w:p>
       <w:r>
@@ -164,7 +376,7 @@
                     <pic:cNvPicPr/>
                   </pic:nvPicPr>
                   <pic:blipFill>
-                    <a:blip r:embed="rId7"/>
+                    <a:blip r:embed="rId12"/>
                     <a:stretch>
                       <a:fillRect/>
                     </a:stretch>
@@ -187,8 +399,13 @@
     </w:p>
     <w:p>
       <w:r>
-        <w:t>Thanks for attending !</w:t>
-      </w:r>
+        <w:t xml:space="preserve">Thanks for </w:t>
+      </w:r>
+      <w:r>
+        <w:t>attending!</w:t>
+      </w:r>
+      <w:bookmarkStart w:id="0" w:name="_GoBack"/>
+      <w:bookmarkEnd w:id="0"/>
     </w:p>
     <w:sectPr>
       <w:pgSz w:w="12240" w:h="15840"/>

</xml_diff>